<commit_message>
agregado retrospectiva y cambio de organizacion de carpetas design
</commit_message>
<xml_diff>
--- a/design/Color y tipografia de la pagina.docx
+++ b/design/Color y tipografia de la pagina.docx
@@ -60,8 +60,8 @@
         </w:rPr>
       </w:pPr>
       <w:r>
-        <w:object w:dxaOrig="6821" w:dyaOrig="1386">
-          <v:rect xmlns:o="urn:schemas-microsoft-com:office:office" xmlns:v="urn:schemas-microsoft-com:vml" id="rectole0000000000" style="width:341.050000pt;height:69.300000pt" o:preferrelative="t" o:ole="">
+        <w:object w:dxaOrig="6904" w:dyaOrig="1396">
+          <v:rect xmlns:o="urn:schemas-microsoft-com:office:office" xmlns:v="urn:schemas-microsoft-com:vml" id="rectole0000000000" style="width:345.200000pt;height:69.800000pt" o:preferrelative="t" o:ole="">
             <o:lock v:ext="edit"/>
             <v:imagedata xmlns:r="http://schemas.openxmlformats.org/officeDocument/2006/relationships" r:id="docRId1" o:title=""/>
           </v:rect>
@@ -135,6 +135,32 @@
           <w:shd w:fill="auto" w:val="clear"/>
         </w:rPr>
       </w:pPr>
+    </w:p>
+    <w:p>
+      <w:pPr>
+        <w:spacing w:before="0" w:after="0" w:line="276"/>
+        <w:ind w:right="0" w:left="0" w:firstLine="0"/>
+        <w:jc w:val="left"/>
+        <w:rPr>
+          <w:rFonts w:ascii="Arial" w:hAnsi="Arial" w:cs="Arial" w:eastAsia="Arial"/>
+          <w:color w:val="3C4043"/>
+          <w:spacing w:val="0"/>
+          <w:position w:val="0"/>
+          <w:sz w:val="18"/>
+          <w:shd w:fill="auto" w:val="clear"/>
+        </w:rPr>
+      </w:pPr>
+      <w:r>
+        <w:rPr>
+          <w:rFonts w:ascii="Arial" w:hAnsi="Arial" w:cs="Arial" w:eastAsia="Arial"/>
+          <w:color w:val="3C4043"/>
+          <w:spacing w:val="0"/>
+          <w:position w:val="0"/>
+          <w:sz w:val="18"/>
+          <w:shd w:fill="auto" w:val="clear"/>
+        </w:rPr>
+        <w:t xml:space="preserve">Diseño del logo en documentacion en design y dentro de site/public/img</w:t>
+      </w:r>
     </w:p>
     <w:p>
       <w:pPr>

</xml_diff>